<commit_message>
Added link for videos
</commit_message>
<xml_diff>
--- a/Android/Reactive-programming/Coroutines Part 2 notes.docx
+++ b/Android/Reactive-programming/Coroutines Part 2 notes.docx
@@ -255,16 +255,7 @@
         </w:tabs>
       </w:pPr>
       <w:r>
-        <w:t xml:space="preserve">03:03 Our result class have </w:t>
-      </w:r>
-      <w:r>
-        <w:t xml:space="preserve">a </w:t>
-      </w:r>
-      <w:r>
-        <w:t xml:space="preserve">generic </w:t>
-      </w:r>
-      <w:r>
-        <w:t>model and a throwable</w:t>
+        <w:t>03:03 Our result class have a generic model and a throwable</w:t>
       </w:r>
     </w:p>
     <w:p>
@@ -1015,11 +1006,14 @@
       </w:r>
       <w:proofErr w:type="spellStart"/>
       <w:r>
-        <w:t>getPreviouslyCalculateddata</w:t>
-      </w:r>
-      <w:proofErr w:type="spellEnd"/>
-      <w:r>
-        <w:t xml:space="preserve"> from the repository</w:t>
+        <w:t>getPreviousLoveCalculations</w:t>
+      </w:r>
+      <w:proofErr w:type="spellEnd"/>
+      <w:r>
+        <w:t xml:space="preserve"> </w:t>
+      </w:r>
+      <w:r>
+        <w:t>from the repository</w:t>
       </w:r>
     </w:p>
     <w:p>

</xml_diff>